<commit_message>
Adding files for ToothGrowth data
</commit_message>
<xml_diff>
--- a/simulation.docx
+++ b/simulation.docx
@@ -548,7 +548,7 @@
         <w:rPr>
           <w:rStyle w:val="VerbatimChar"/>
         </w:rPr>
-        <w:t xml:space="preserve">##  [1]  5.55400291  6.84132311  1.13069638  4.11192540 10.80273853</w:t>
+        <w:t xml:space="preserve">##  [1]  0.5785219  6.3440942  7.4995258  4.2282764  0.9470099  1.5372934</w:t>
       </w:r>
       <w:r>
         <w:br w:type="textWrapping"/>
@@ -557,7 +557,7 @@
         <w:rPr>
           <w:rStyle w:val="VerbatimChar"/>
         </w:rPr>
-        <w:t xml:space="preserve">##  [6]  2.39316981  0.05503143  1.73791681  7.06666500  1.26882576</w:t>
+        <w:t xml:space="preserve">##  [7]  3.9272752  0.3567376  0.1276693 11.5944390 14.3651452  9.9390653</w:t>
       </w:r>
       <w:r>
         <w:br w:type="textWrapping"/>
@@ -566,7 +566,7 @@
         <w:rPr>
           <w:rStyle w:val="VerbatimChar"/>
         </w:rPr>
-        <w:t xml:space="preserve">## [11]  3.34195526  0.36209244  0.22438730  1.43155084  2.45038215</w:t>
+        <w:t xml:space="preserve">## [13] 10.8350290  8.7563471  0.2906707  0.8600964  1.2373223  1.9798400</w:t>
       </w:r>
       <w:r>
         <w:br w:type="textWrapping"/>
@@ -575,7 +575,7 @@
         <w:rPr>
           <w:rStyle w:val="VerbatimChar"/>
         </w:rPr>
-        <w:t xml:space="preserve">## [16]  6.31983377  3.75919405  5.98883030 13.93252659 20.21997738</w:t>
+        <w:t xml:space="preserve">## [19]  0.6953054  4.1632833  1.3697087  1.5414122  3.5681950  5.2664787</w:t>
       </w:r>
       <w:r>
         <w:br w:type="textWrapping"/>
@@ -584,7 +584,7 @@
         <w:rPr>
           <w:rStyle w:val="VerbatimChar"/>
         </w:rPr>
-        <w:t xml:space="preserve">## [21]  1.22619769  2.93733397  6.70140455  0.77822727  2.11004637</w:t>
+        <w:t xml:space="preserve">## [25]  2.8598633  0.4275334  2.8810012  4.1206050  1.6118108  0.3186539</w:t>
       </w:r>
       <w:r>
         <w:br w:type="textWrapping"/>
@@ -593,7 +593,7 @@
         <w:rPr>
           <w:rStyle w:val="VerbatimChar"/>
         </w:rPr>
-        <w:t xml:space="preserve">## [26]  6.86622293  2.79873042  0.25031438  4.59726166  2.87541467</w:t>
+        <w:t xml:space="preserve">## [31]  2.4006610  4.3024425  0.6143910 13.0371734 20.0013631  2.2036412</w:t>
       </w:r>
       <w:r>
         <w:br w:type="textWrapping"/>
@@ -602,16 +602,7 @@
         <w:rPr>
           <w:rStyle w:val="VerbatimChar"/>
         </w:rPr>
-        <w:t xml:space="preserve">## [31]  3.36408247  0.27677794  1.40841167  1.66564005  1.54531070</w:t>
-      </w:r>
-      <w:r>
-        <w:br w:type="textWrapping"/>
-      </w:r>
-      <w:r>
-        <w:rPr>
-          <w:rStyle w:val="VerbatimChar"/>
-        </w:rPr>
-        <w:t xml:space="preserve">## [36]  0.45600201  9.10013792  2.78180877  5.69436530  1.16597176</w:t>
+        <w:t xml:space="preserve">## [37]  8.7827167 28.2879753 13.7550098  3.7184109</w:t>
       </w:r>
     </w:p>
     <w:p>
@@ -1269,7 +1260,7 @@
         <w:rPr>
           <w:rStyle w:val="VerbatimChar"/>
         </w:rPr>
-        <w:t xml:space="preserve">## [1] 3.939817</w:t>
+        <w:t xml:space="preserve">## [1] 5.2833</w:t>
       </w:r>
     </w:p>
     <w:p>
@@ -1302,7 +1293,7 @@
         <w:rPr>
           <w:rStyle w:val="VerbatimChar"/>
         </w:rPr>
-        <w:t xml:space="preserve">## [1] 4.088377</w:t>
+        <w:t xml:space="preserve">## [1] 6.067356</w:t>
       </w:r>
     </w:p>
     <w:p>
@@ -2170,7 +2161,7 @@
         <w:rPr>
           <w:rStyle w:val="VerbatimChar"/>
         </w:rPr>
-        <w:t xml:space="preserve">## [1] 4.99178</w:t>
+        <w:t xml:space="preserve">## [1] 4.971989</w:t>
       </w:r>
     </w:p>
     <w:p>
@@ -2203,7 +2194,7 @@
         <w:rPr>
           <w:rStyle w:val="VerbatimChar"/>
         </w:rPr>
-        <w:t xml:space="preserve">## [1] 0.7872626</w:t>
+        <w:t xml:space="preserve">## [1] 0.7741108</w:t>
       </w:r>
     </w:p>
     <w:p>
@@ -2218,7 +2209,12 @@
     </w:p>
     <w:p>
       <w:r>
-        <w:t xml:space="preserve">This series of simulations shows that we can start with a known distribution that is NOT normally distributed, in this case a logrithmic or exponential distribution, and if we take enough samples, calculate their means, and then chart these means with a histogram, then the distribution of these means will exhibit a mean which is equivalent to the population mean and a variance which becomes normal (sigma = 1). This is precisely the definition of the Central Limit Theorem and this exercise has helped us simulate and to validate our understanding of this important statistical inference rule.</w:t>
+        <w:t xml:space="preserve">This series of simulations shows that we can start with a known distribution that is NOT normally distributed, in this case a logrithmic or exponential distribution. This exponential distribution has a theoretical mean and standard deviation of 5 (based on the given lambda value of 0.2).</w:t>
+      </w:r>
+    </w:p>
+    <w:p>
+      <w:r>
+        <w:t xml:space="preserve">If we take enough samples from this exponential distribution, calculate their means, and then chart these means with a histogram, then the distribution of these means will exhibit a mean which is equivalent to the population mean (5 in this case), and the variance becomes more normal (standard deviation = 1). This is precisely the definition of the Central Limit Theorem and this exercise has helped us simulate and to validate our understanding of this important statistical inference rule.</w:t>
       </w:r>
     </w:p>
     <w:sectPr/>
@@ -2314,7 +2310,7 @@
     </w:lvl>
   </w:abstractNum>
   <w:abstractNum w:abstractNumId="990">
-    <w:nsid w:val="996e9a8b"/>
+    <w:nsid w:val="acf7a955"/>
     <w:multiLevelType w:val="multilevel"/>
     <w:lvl w:ilvl="0">
       <w:numFmt w:val="bullet"/>

</xml_diff>